<commit_message>
Git Check-in After Releasing:-
6/10/2020 NP Rev 1.9
Changes in this release are:-
1.     Update test stations 1 to 5 cfg files for reported issues so far.

2.     Remove fake finger press requirement for test station 2

3.     Remove test stations 6 & 7

4.     Remove test station 4 fake finger press GUI and switched back to old YB2 release console mode but pop-up window for Finger Image.
</commit_message>
<xml_diff>
--- a/SLK_MT_TestFlow_with_RT5812.docx
+++ b/SLK_MT_TestFlow_with_RT5812.docx
@@ -175,13 +175,7 @@
         <w:rPr>
           <w:sz w:val="24"/>
         </w:rPr>
-        <w:t xml:space="preserve">For </w:t>
-      </w:r>
-      <w:r>
-        <w:rPr>
-          <w:sz w:val="24"/>
-        </w:rPr>
-        <w:t xml:space="preserve">launching the </w:t>
+        <w:t xml:space="preserve">For launching the </w:t>
       </w:r>
       <w:r>
         <w:rPr>
@@ -220,19 +214,7 @@
         <w:rPr>
           <w:sz w:val="24"/>
         </w:rPr>
-        <w:t xml:space="preserve"> </w:t>
-      </w:r>
-      <w:r>
-        <w:rPr>
-          <w:sz w:val="24"/>
-        </w:rPr>
-        <w:t xml:space="preserve">under </w:t>
-      </w:r>
-      <w:r>
-        <w:rPr>
-          <w:sz w:val="24"/>
-        </w:rPr>
-        <w:t xml:space="preserve">the </w:t>
+        <w:t xml:space="preserve"> under the </w:t>
       </w:r>
       <w:r>
         <w:rPr>
@@ -290,21 +272,7 @@
         <w:rPr>
           <w:sz w:val="24"/>
         </w:rPr>
-        <w:t>This is to store the location of the .</w:t>
-      </w:r>
-      <w:proofErr w:type="spellStart"/>
-      <w:r>
-        <w:rPr>
-          <w:sz w:val="24"/>
-        </w:rPr>
-        <w:t>cfg</w:t>
-      </w:r>
-      <w:proofErr w:type="spellEnd"/>
-      <w:r>
-        <w:rPr>
-          <w:sz w:val="24"/>
-        </w:rPr>
-        <w:t xml:space="preserve"> files for the different test stations to be used.</w:t>
+        <w:t>This is to store the location of the .cfg files for the different test stations to be used.</w:t>
       </w:r>
     </w:p>
     <w:p>
@@ -319,16 +287,8 @@
         <w:rPr>
           <w:sz w:val="24"/>
         </w:rPr>
-        <w:t xml:space="preserve">Current default setting </w:t>
-      </w:r>
-      <w:proofErr w:type="gramStart"/>
-      <w:r>
-        <w:rPr>
-          <w:sz w:val="24"/>
-        </w:rPr>
-        <w:t>is:-</w:t>
-      </w:r>
-      <w:proofErr w:type="gramEnd"/>
+        <w:t>Current default setting is:-</w:t>
+      </w:r>
     </w:p>
     <w:p>
       <w:pPr>
@@ -375,49 +335,7 @@
         <w:rPr>
           <w:sz w:val="24"/>
         </w:rPr>
-        <w:t>And this should be updated to reflect correctly where the \</w:t>
-      </w:r>
-      <w:proofErr w:type="spellStart"/>
-      <w:r>
-        <w:rPr>
-          <w:sz w:val="24"/>
-        </w:rPr>
-        <w:t>fpsys_python</w:t>
-      </w:r>
-      <w:proofErr w:type="spellEnd"/>
-      <w:r>
-        <w:rPr>
-          <w:sz w:val="24"/>
-        </w:rPr>
-        <w:t>\*.</w:t>
-      </w:r>
-      <w:proofErr w:type="spellStart"/>
-      <w:r>
-        <w:rPr>
-          <w:sz w:val="24"/>
-        </w:rPr>
-        <w:t>cfg</w:t>
-      </w:r>
-      <w:proofErr w:type="spellEnd"/>
-      <w:r>
-        <w:rPr>
-          <w:sz w:val="24"/>
-        </w:rPr>
-        <w:t xml:space="preserve"> are </w:t>
-      </w:r>
-      <w:proofErr w:type="gramStart"/>
-      <w:r>
-        <w:rPr>
-          <w:sz w:val="24"/>
-        </w:rPr>
-        <w:t>actually stored</w:t>
-      </w:r>
-      <w:proofErr w:type="gramEnd"/>
-      <w:r>
-        <w:rPr>
-          <w:sz w:val="24"/>
-        </w:rPr>
-        <w:t xml:space="preserve"> first.</w:t>
+        <w:t>And this should be updated to reflect correctly where the \fpsys_python\*.cfg are actually stored first.</w:t>
       </w:r>
     </w:p>
     <w:p>
@@ -479,16 +397,8 @@
         <w:rPr>
           <w:sz w:val="24"/>
         </w:rPr>
-        <w:t xml:space="preserve">Current default setting </w:t>
-      </w:r>
-      <w:proofErr w:type="gramStart"/>
-      <w:r>
-        <w:rPr>
-          <w:sz w:val="24"/>
-        </w:rPr>
-        <w:t>is:-</w:t>
-      </w:r>
-      <w:proofErr w:type="gramEnd"/>
+        <w:t>Current default setting is:-</w:t>
+      </w:r>
     </w:p>
     <w:p>
       <w:pPr>
@@ -501,21 +411,33 @@
         <w:rPr>
           <w:sz w:val="24"/>
         </w:rPr>
+        <w:t>2</w:t>
+      </w:r>
+    </w:p>
+    <w:p>
+      <w:pPr>
+        <w:ind w:left="1080"/>
+        <w:rPr>
+          <w:sz w:val="24"/>
+        </w:rPr>
+      </w:pPr>
+      <w:r>
+        <w:rPr>
+          <w:sz w:val="24"/>
+        </w:rPr>
+        <w:t xml:space="preserve">And this can be modified between 1 and </w:t>
+      </w:r>
+      <w:r>
+        <w:rPr>
+          <w:sz w:val="24"/>
+        </w:rPr>
         <w:t>5</w:t>
       </w:r>
-    </w:p>
-    <w:p>
-      <w:pPr>
-        <w:ind w:left="1080"/>
-        <w:rPr>
-          <w:sz w:val="24"/>
-        </w:rPr>
-      </w:pPr>
-      <w:r>
-        <w:rPr>
-          <w:sz w:val="24"/>
-        </w:rPr>
-        <w:t>And this can be modified between 1 and 7.</w:t>
+      <w:r>
+        <w:rPr>
+          <w:sz w:val="24"/>
+        </w:rPr>
+        <w:t>.</w:t>
       </w:r>
     </w:p>
     <w:p>
@@ -636,8 +558,6 @@
         </w:rPr>
         <w:t>CurTestNo.txt</w:t>
       </w:r>
-      <w:bookmarkStart w:id="0" w:name="_GoBack"/>
-      <w:bookmarkEnd w:id="0"/>
       <w:r>
         <w:rPr>
           <w:sz w:val="24"/>
@@ -866,31 +786,7 @@
         </w:numPr>
       </w:pPr>
       <w:r>
-        <w:t>Check ASIC ID information (</w:t>
-      </w:r>
-      <w:proofErr w:type="spellStart"/>
-      <w:r>
-        <w:t>DieID</w:t>
-      </w:r>
-      <w:proofErr w:type="spellEnd"/>
-      <w:r>
-        <w:t xml:space="preserve">, </w:t>
-      </w:r>
-      <w:proofErr w:type="spellStart"/>
-      <w:r>
-        <w:t>LotID</w:t>
-      </w:r>
-      <w:proofErr w:type="spellEnd"/>
-      <w:r>
-        <w:t xml:space="preserve">, </w:t>
-      </w:r>
-      <w:proofErr w:type="spellStart"/>
-      <w:r>
-        <w:t>WaferID</w:t>
-      </w:r>
-      <w:proofErr w:type="spellEnd"/>
-      <w:r>
-        <w:t xml:space="preserve"> etc.)</w:t>
+        <w:t>Check ASIC ID information (DieID, LotID, WaferID etc.)</w:t>
       </w:r>
     </w:p>
     <w:p>
@@ -1075,8 +971,10 @@
         <w:t>(for Test Station #4 Only</w:t>
       </w:r>
       <w:r>
-        <w:t>, no need for Test Station #5-7</w:t>
-      </w:r>
+        <w:t>, no need for Test Station #5</w:t>
+      </w:r>
+      <w:bookmarkStart w:id="0" w:name="_GoBack"/>
+      <w:bookmarkEnd w:id="0"/>
       <w:r>
         <w:t>)</w:t>
       </w:r>
@@ -1097,10 +995,10 @@
           <w:noProof/>
         </w:rPr>
         <w:drawing>
-          <wp:inline distT="0" distB="0" distL="0" distR="0" wp14:anchorId="1552CE9D" wp14:editId="4AC4DBBE">
-            <wp:extent cx="5218981" cy="2729371"/>
-            <wp:effectExtent l="0" t="0" r="1270" b="0"/>
-            <wp:docPr id="6" name="Picture 6"/>
+          <wp:inline distT="0" distB="0" distL="0" distR="0" wp14:anchorId="4514D875" wp14:editId="14E1139C">
+            <wp:extent cx="5366009" cy="3108960"/>
+            <wp:effectExtent l="0" t="0" r="6350" b="0"/>
+            <wp:docPr id="5" name="Picture 5"/>
             <wp:cNvGraphicFramePr>
               <a:graphicFrameLocks xmlns:a="http://schemas.openxmlformats.org/drawingml/2006/main" noChangeAspect="1"/>
             </wp:cNvGraphicFramePr>
@@ -1120,7 +1018,7 @@
                   <pic:spPr>
                     <a:xfrm>
                       <a:off x="0" y="0"/>
-                      <a:ext cx="5237027" cy="2738808"/>
+                      <a:ext cx="5378988" cy="3116480"/>
                     </a:xfrm>
                     <a:prstGeom prst="rect">
                       <a:avLst/>
@@ -1144,8 +1042,93 @@
         <w:pStyle w:val="ListParagraph"/>
         <w:ind w:left="360"/>
       </w:pPr>
-      <w:r>
-        <w:t>Then it will pop up the fingerprint image captured in the folder and after verifying if it is ok, press Y to accept.</w:t>
+    </w:p>
+    <w:p>
+      <w:pPr>
+        <w:pStyle w:val="ListParagraph"/>
+        <w:ind w:left="360"/>
+      </w:pPr>
+    </w:p>
+    <w:p>
+      <w:pPr>
+        <w:pStyle w:val="ListParagraph"/>
+        <w:ind w:left="360"/>
+      </w:pPr>
+    </w:p>
+    <w:p>
+      <w:pPr>
+        <w:pStyle w:val="ListParagraph"/>
+        <w:ind w:left="360"/>
+      </w:pPr>
+    </w:p>
+    <w:p>
+      <w:pPr>
+        <w:pStyle w:val="ListParagraph"/>
+        <w:ind w:left="360"/>
+      </w:pPr>
+    </w:p>
+    <w:p>
+      <w:pPr>
+        <w:pStyle w:val="ListParagraph"/>
+        <w:ind w:left="360"/>
+      </w:pPr>
+    </w:p>
+    <w:p>
+      <w:pPr>
+        <w:pStyle w:val="ListParagraph"/>
+        <w:ind w:left="360"/>
+      </w:pPr>
+    </w:p>
+    <w:p>
+      <w:pPr>
+        <w:pStyle w:val="ListParagraph"/>
+        <w:ind w:left="360"/>
+      </w:pPr>
+    </w:p>
+    <w:p>
+      <w:pPr>
+        <w:pStyle w:val="ListParagraph"/>
+        <w:ind w:left="360"/>
+      </w:pPr>
+    </w:p>
+    <w:p>
+      <w:pPr>
+        <w:pStyle w:val="ListParagraph"/>
+        <w:ind w:left="360"/>
+      </w:pPr>
+    </w:p>
+    <w:p>
+      <w:pPr>
+        <w:pStyle w:val="ListParagraph"/>
+        <w:ind w:left="360"/>
+      </w:pPr>
+    </w:p>
+    <w:p>
+      <w:pPr>
+        <w:pStyle w:val="ListParagraph"/>
+        <w:ind w:left="360"/>
+      </w:pPr>
+    </w:p>
+    <w:p>
+      <w:pPr>
+        <w:pStyle w:val="ListParagraph"/>
+        <w:ind w:left="360"/>
+      </w:pPr>
+      <w:r>
+        <w:lastRenderedPageBreak/>
+        <w:t>Then it will pop up the fingerprint image</w:t>
+      </w:r>
+      <w:r>
+        <w:t xml:space="preserve"> BMP file</w:t>
+      </w:r>
+      <w:r>
+        <w:t xml:space="preserve"> captured in the</w:t>
+      </w:r>
+      <w:r>
+        <w:t xml:space="preserve"> log</w:t>
+      </w:r>
+      <w:r>
+        <w:t xml:space="preserve"> folder and after verifying if it is ok, press Y to accept.</w:t>
       </w:r>
     </w:p>
     <w:p>
@@ -1163,11 +1146,10 @@
         <w:rPr>
           <w:noProof/>
         </w:rPr>
-        <w:lastRenderedPageBreak/>
         <w:drawing>
-          <wp:inline distT="0" distB="0" distL="0" distR="0" wp14:anchorId="21B781A6" wp14:editId="307F6B80">
-            <wp:extent cx="5943600" cy="3105150"/>
-            <wp:effectExtent l="0" t="0" r="0" b="0"/>
+          <wp:inline distT="0" distB="0" distL="0" distR="0" wp14:anchorId="64A202B0" wp14:editId="364E1831">
+            <wp:extent cx="3419475" cy="1714500"/>
+            <wp:effectExtent l="0" t="0" r="9525" b="0"/>
             <wp:docPr id="9" name="Picture 9"/>
             <wp:cNvGraphicFramePr>
               <a:graphicFrameLocks xmlns:a="http://schemas.openxmlformats.org/drawingml/2006/main" noChangeAspect="1"/>
@@ -1176,36 +1158,23 @@
               <a:graphicData uri="http://schemas.openxmlformats.org/drawingml/2006/picture">
                 <pic:pic xmlns:pic="http://schemas.openxmlformats.org/drawingml/2006/picture">
                   <pic:nvPicPr>
-                    <pic:cNvPr id="0" name="Picture 1"/>
-                    <pic:cNvPicPr>
-                      <a:picLocks noChangeAspect="1" noChangeArrowheads="1"/>
-                    </pic:cNvPicPr>
+                    <pic:cNvPr id="1" name=""/>
+                    <pic:cNvPicPr/>
                   </pic:nvPicPr>
                   <pic:blipFill>
-                    <a:blip r:embed="rId10">
-                      <a:extLst>
-                        <a:ext uri="{28A0092B-C50C-407E-A947-70E740481C1C}">
-                          <a14:useLocalDpi xmlns:a14="http://schemas.microsoft.com/office/drawing/2010/main" val="0"/>
-                        </a:ext>
-                      </a:extLst>
-                    </a:blip>
-                    <a:srcRect/>
+                    <a:blip r:embed="rId10"/>
                     <a:stretch>
                       <a:fillRect/>
                     </a:stretch>
                   </pic:blipFill>
-                  <pic:spPr bwMode="auto">
+                  <pic:spPr>
                     <a:xfrm>
                       <a:off x="0" y="0"/>
-                      <a:ext cx="5943600" cy="3105150"/>
+                      <a:ext cx="3419475" cy="1714500"/>
                     </a:xfrm>
                     <a:prstGeom prst="rect">
                       <a:avLst/>
                     </a:prstGeom>
-                    <a:noFill/>
-                    <a:ln>
-                      <a:noFill/>
-                    </a:ln>
                   </pic:spPr>
                 </pic:pic>
               </a:graphicData>
@@ -1218,25 +1187,37 @@
       <w:pPr>
         <w:pStyle w:val="ListParagraph"/>
         <w:ind w:left="360"/>
+      </w:pPr>
+    </w:p>
+    <w:p>
+      <w:pPr>
+        <w:pStyle w:val="ListParagraph"/>
+        <w:ind w:left="360"/>
+      </w:pPr>
+    </w:p>
+    <w:p>
+      <w:pPr>
+        <w:pStyle w:val="ListParagraph"/>
+        <w:ind w:left="360"/>
         <w:rPr>
           <w:noProof/>
         </w:rPr>
       </w:pPr>
-    </w:p>
-    <w:p>
-      <w:pPr>
-        <w:pStyle w:val="ListParagraph"/>
-        <w:ind w:left="360"/>
+      <w:r>
         <w:rPr>
           <w:noProof/>
         </w:rPr>
-      </w:pPr>
-      <w:r>
+        <w:t>If not OK, adjust the fake finger placement and press N to retake another image.</w:t>
+      </w:r>
+    </w:p>
+    <w:p>
+      <w:pPr>
+        <w:pStyle w:val="ListParagraph"/>
+        <w:ind w:left="360"/>
         <w:rPr>
           <w:noProof/>
         </w:rPr>
-        <w:t>Once good target image is obtained, click the “OK” button or press the “Enter” key.</w:t>
-      </w:r>
+      </w:pPr>
     </w:p>
     <w:p>
       <w:pPr>
@@ -1250,32 +1231,11 @@
         <w:rPr>
           <w:noProof/>
         </w:rPr>
-        <w:t>Please make sure the window is focused.</w:t>
-      </w:r>
-    </w:p>
-    <w:p>
-      <w:pPr>
-        <w:pStyle w:val="ListParagraph"/>
-        <w:ind w:left="360"/>
-        <w:rPr>
-          <w:noProof/>
-        </w:rPr>
-      </w:pPr>
-    </w:p>
-    <w:p>
-      <w:pPr>
-        <w:pStyle w:val="ListParagraph"/>
-        <w:ind w:left="360"/>
-      </w:pPr>
-      <w:r>
-        <w:rPr>
-          <w:noProof/>
-        </w:rPr>
         <w:drawing>
-          <wp:inline distT="0" distB="0" distL="0" distR="0" wp14:anchorId="1903323A" wp14:editId="2AAAA57A">
-            <wp:extent cx="3067050" cy="2209800"/>
-            <wp:effectExtent l="0" t="0" r="0" b="0"/>
-            <wp:docPr id="10" name="Picture 10"/>
+          <wp:inline distT="0" distB="0" distL="0" distR="0" wp14:anchorId="01EBE956" wp14:editId="4ED2996C">
+            <wp:extent cx="4945145" cy="2865120"/>
+            <wp:effectExtent l="0" t="0" r="8255" b="0"/>
+            <wp:docPr id="14" name="Picture 14"/>
             <wp:cNvGraphicFramePr>
               <a:graphicFrameLocks xmlns:a="http://schemas.openxmlformats.org/drawingml/2006/main" noChangeAspect="1"/>
             </wp:cNvGraphicFramePr>
@@ -1295,7 +1255,7 @@
                   <pic:spPr>
                     <a:xfrm>
                       <a:off x="0" y="0"/>
-                      <a:ext cx="3067050" cy="2209800"/>
+                      <a:ext cx="4958499" cy="2872857"/>
                     </a:xfrm>
                     <a:prstGeom prst="rect">
                       <a:avLst/>
@@ -1317,39 +1277,28 @@
     <w:p>
       <w:pPr>
         <w:pStyle w:val="ListParagraph"/>
-        <w:numPr>
-          <w:ilvl w:val="0"/>
-          <w:numId w:val="4"/>
-        </w:numPr>
-      </w:pPr>
-      <w:r>
-        <w:t>Get Target Images and calculate image related values</w:t>
-      </w:r>
-      <w:r>
-        <w:t xml:space="preserve"> (for Test Station #4)</w:t>
-      </w:r>
-    </w:p>
-    <w:p>
-      <w:pPr>
-        <w:pStyle w:val="ListParagraph"/>
-        <w:ind w:left="360"/>
-      </w:pPr>
-    </w:p>
-    <w:p>
-      <w:pPr>
-        <w:pStyle w:val="ListParagraph"/>
-        <w:ind w:left="360"/>
-      </w:pPr>
+        <w:ind w:left="360"/>
+      </w:pPr>
+      <w:r>
+        <w:t>Repeat steps above till getting good image and press Y to accept the image.</w:t>
+      </w:r>
+    </w:p>
+    <w:p>
       <w:r>
         <w:rPr>
           <w:noProof/>
         </w:rPr>
-        <w:lastRenderedPageBreak/>
+        <w:t xml:space="preserve">    </w:t>
+      </w:r>
+      <w:r>
+        <w:rPr>
+          <w:noProof/>
+        </w:rPr>
         <w:drawing>
-          <wp:inline distT="0" distB="0" distL="0" distR="0" wp14:anchorId="6ED170F4" wp14:editId="10416263">
-            <wp:extent cx="5943600" cy="2679065"/>
-            <wp:effectExtent l="0" t="0" r="0" b="6985"/>
-            <wp:docPr id="11" name="Picture 11"/>
+          <wp:inline distT="0" distB="0" distL="0" distR="0" wp14:anchorId="60A1F9F0" wp14:editId="40FE4461">
+            <wp:extent cx="3419475" cy="1714500"/>
+            <wp:effectExtent l="0" t="0" r="9525" b="0"/>
+            <wp:docPr id="6" name="Picture 6"/>
             <wp:cNvGraphicFramePr>
               <a:graphicFrameLocks xmlns:a="http://schemas.openxmlformats.org/drawingml/2006/main" noChangeAspect="1"/>
             </wp:cNvGraphicFramePr>
@@ -1369,7 +1318,7 @@
                   <pic:spPr>
                     <a:xfrm>
                       <a:off x="0" y="0"/>
-                      <a:ext cx="5943600" cy="2679065"/>
+                      <a:ext cx="3419475" cy="1714500"/>
                     </a:xfrm>
                     <a:prstGeom prst="rect">
                       <a:avLst/>
@@ -1385,48 +1334,18 @@
     <w:p>
       <w:pPr>
         <w:pStyle w:val="ListParagraph"/>
-        <w:ind w:left="360"/>
-      </w:pPr>
-    </w:p>
-    <w:p>
-      <w:pPr>
-        <w:pStyle w:val="ListParagraph"/>
         <w:numPr>
           <w:ilvl w:val="0"/>
           <w:numId w:val="4"/>
         </w:numPr>
       </w:pPr>
       <w:r>
-        <w:t xml:space="preserve">Write OTP (Only when </w:t>
-      </w:r>
-      <w:proofErr w:type="spellStart"/>
-      <w:r>
-        <w:t>OTP_Write</w:t>
-      </w:r>
-      <w:proofErr w:type="spellEnd"/>
-      <w:r>
-        <w:t xml:space="preserve"> is enabled and All Test Passed</w:t>
-      </w:r>
-      <w:r>
-        <w:t xml:space="preserve"> for Test Station #4 only</w:t>
-      </w:r>
-      <w:r>
-        <w:t>)</w:t>
-      </w:r>
-    </w:p>
-    <w:p>
-      <w:pPr>
-        <w:pStyle w:val="ListParagraph"/>
-        <w:ind w:left="360"/>
-      </w:pPr>
-      <w:r>
-        <w:t xml:space="preserve">If the module is already OTP-ed, it will show </w:t>
-      </w:r>
-      <w:proofErr w:type="gramStart"/>
-      <w:r>
-        <w:t>like:-</w:t>
-      </w:r>
-      <w:proofErr w:type="gramEnd"/>
+        <w:lastRenderedPageBreak/>
+        <w:t>Get Target Images and calculate image related values</w:t>
+      </w:r>
+      <w:r>
+        <w:t xml:space="preserve"> (for Test Station #4)</w:t>
+      </w:r>
     </w:p>
     <w:p>
       <w:pPr>
@@ -1444,10 +1363,10 @@
           <w:noProof/>
         </w:rPr>
         <w:drawing>
-          <wp:inline distT="0" distB="0" distL="0" distR="0" wp14:anchorId="434818AC" wp14:editId="47BE2992">
-            <wp:extent cx="5943600" cy="453390"/>
-            <wp:effectExtent l="0" t="0" r="0" b="3810"/>
-            <wp:docPr id="12" name="Picture 12"/>
+          <wp:inline distT="0" distB="0" distL="0" distR="0" wp14:anchorId="6ED170F4" wp14:editId="10416263">
+            <wp:extent cx="5943600" cy="2679065"/>
+            <wp:effectExtent l="0" t="0" r="0" b="6985"/>
+            <wp:docPr id="11" name="Picture 11"/>
             <wp:cNvGraphicFramePr>
               <a:graphicFrameLocks xmlns:a="http://schemas.openxmlformats.org/drawingml/2006/main" noChangeAspect="1"/>
             </wp:cNvGraphicFramePr>
@@ -1467,7 +1386,7 @@
                   <pic:spPr>
                     <a:xfrm>
                       <a:off x="0" y="0"/>
-                      <a:ext cx="5943600" cy="453390"/>
+                      <a:ext cx="5943600" cy="2679065"/>
                     </a:xfrm>
                     <a:prstGeom prst="rect">
                       <a:avLst/>
@@ -1495,72 +1414,29 @@
         </w:numPr>
       </w:pPr>
       <w:r>
-        <w:t>Power off DUT</w:t>
-      </w:r>
-    </w:p>
-    <w:p>
-      <w:pPr>
-        <w:pStyle w:val="ListParagraph"/>
-        <w:numPr>
-          <w:ilvl w:val="0"/>
-          <w:numId w:val="4"/>
-        </w:numPr>
-      </w:pPr>
-      <w:r>
-        <w:t xml:space="preserve">Return </w:t>
-      </w:r>
-      <w:proofErr w:type="spellStart"/>
-      <w:r>
-        <w:t>PassFail</w:t>
-      </w:r>
-      <w:proofErr w:type="spellEnd"/>
-      <w:r>
-        <w:t xml:space="preserve"> information for this run so user has access to it</w:t>
-      </w:r>
-    </w:p>
-    <w:p>
-      <w:pPr>
-        <w:pStyle w:val="ListParagraph"/>
-        <w:numPr>
-          <w:ilvl w:val="0"/>
-          <w:numId w:val="4"/>
-        </w:numPr>
-      </w:pPr>
-      <w:r>
-        <w:t>Display result in command line</w:t>
-      </w:r>
-    </w:p>
-    <w:p>
-      <w:pPr>
-        <w:pStyle w:val="ListParagraph"/>
-        <w:numPr>
-          <w:ilvl w:val="0"/>
-          <w:numId w:val="4"/>
-        </w:numPr>
-      </w:pPr>
-      <w:r>
-        <w:t>Write this run’s information to log file</w:t>
-      </w:r>
-    </w:p>
-    <w:p>
-      <w:pPr>
-        <w:pStyle w:val="ListParagraph"/>
-        <w:ind w:left="360"/>
-      </w:pPr>
-    </w:p>
-    <w:p>
-      <w:pPr>
-        <w:pStyle w:val="ListParagraph"/>
-        <w:ind w:left="360"/>
-      </w:pPr>
-      <w:r>
-        <w:t xml:space="preserve">If Pass OK, it would </w:t>
-      </w:r>
-      <w:proofErr w:type="gramStart"/>
-      <w:r>
-        <w:t>show:-</w:t>
-      </w:r>
-      <w:proofErr w:type="gramEnd"/>
+        <w:t>Write OTP (Only when OTP_Write is enabled and All Test Passed</w:t>
+      </w:r>
+      <w:r>
+        <w:t xml:space="preserve"> for Test Station #4 only</w:t>
+      </w:r>
+      <w:r>
+        <w:t>)</w:t>
+      </w:r>
+    </w:p>
+    <w:p>
+      <w:pPr>
+        <w:pStyle w:val="ListParagraph"/>
+        <w:ind w:left="360"/>
+      </w:pPr>
+      <w:r>
+        <w:t>If the module is already OTP-ed, it will show like:-</w:t>
+      </w:r>
+    </w:p>
+    <w:p>
+      <w:pPr>
+        <w:pStyle w:val="ListParagraph"/>
+        <w:ind w:left="360"/>
+      </w:pPr>
     </w:p>
     <w:p>
       <w:pPr>
@@ -1572,10 +1448,10 @@
           <w:noProof/>
         </w:rPr>
         <w:drawing>
-          <wp:inline distT="0" distB="0" distL="0" distR="0" wp14:anchorId="0461A9AF" wp14:editId="3CCF24C9">
-            <wp:extent cx="5943600" cy="2671445"/>
-            <wp:effectExtent l="0" t="0" r="0" b="0"/>
-            <wp:docPr id="13" name="Picture 13"/>
+          <wp:inline distT="0" distB="0" distL="0" distR="0" wp14:anchorId="434818AC" wp14:editId="47BE2992">
+            <wp:extent cx="5943600" cy="453390"/>
+            <wp:effectExtent l="0" t="0" r="0" b="3810"/>
+            <wp:docPr id="12" name="Picture 12"/>
             <wp:cNvGraphicFramePr>
               <a:graphicFrameLocks xmlns:a="http://schemas.openxmlformats.org/drawingml/2006/main" noChangeAspect="1"/>
             </wp:cNvGraphicFramePr>
@@ -1595,6 +1471,122 @@
                   <pic:spPr>
                     <a:xfrm>
                       <a:off x="0" y="0"/>
+                      <a:ext cx="5943600" cy="453390"/>
+                    </a:xfrm>
+                    <a:prstGeom prst="rect">
+                      <a:avLst/>
+                    </a:prstGeom>
+                  </pic:spPr>
+                </pic:pic>
+              </a:graphicData>
+            </a:graphic>
+          </wp:inline>
+        </w:drawing>
+      </w:r>
+    </w:p>
+    <w:p>
+      <w:pPr>
+        <w:pStyle w:val="ListParagraph"/>
+        <w:ind w:left="360"/>
+      </w:pPr>
+    </w:p>
+    <w:p>
+      <w:pPr>
+        <w:pStyle w:val="ListParagraph"/>
+        <w:numPr>
+          <w:ilvl w:val="0"/>
+          <w:numId w:val="4"/>
+        </w:numPr>
+      </w:pPr>
+      <w:r>
+        <w:t>Power off DUT</w:t>
+      </w:r>
+    </w:p>
+    <w:p>
+      <w:pPr>
+        <w:pStyle w:val="ListParagraph"/>
+        <w:numPr>
+          <w:ilvl w:val="0"/>
+          <w:numId w:val="4"/>
+        </w:numPr>
+      </w:pPr>
+      <w:r>
+        <w:t>Return PassFail information for this run so user has access to it</w:t>
+      </w:r>
+    </w:p>
+    <w:p>
+      <w:pPr>
+        <w:pStyle w:val="ListParagraph"/>
+        <w:numPr>
+          <w:ilvl w:val="0"/>
+          <w:numId w:val="4"/>
+        </w:numPr>
+      </w:pPr>
+      <w:r>
+        <w:t>Display result in command line</w:t>
+      </w:r>
+    </w:p>
+    <w:p>
+      <w:pPr>
+        <w:pStyle w:val="ListParagraph"/>
+        <w:numPr>
+          <w:ilvl w:val="0"/>
+          <w:numId w:val="4"/>
+        </w:numPr>
+      </w:pPr>
+      <w:r>
+        <w:t>Write this run’s information to log file</w:t>
+      </w:r>
+    </w:p>
+    <w:p>
+      <w:pPr>
+        <w:pStyle w:val="ListParagraph"/>
+        <w:ind w:left="360"/>
+      </w:pPr>
+    </w:p>
+    <w:p>
+      <w:pPr>
+        <w:pStyle w:val="ListParagraph"/>
+        <w:ind w:left="360"/>
+      </w:pPr>
+      <w:r>
+        <w:t>If Pass OK, it would show:-</w:t>
+      </w:r>
+    </w:p>
+    <w:p>
+      <w:pPr>
+        <w:pStyle w:val="ListParagraph"/>
+        <w:ind w:left="360"/>
+      </w:pPr>
+      <w:r>
+        <w:rPr>
+          <w:noProof/>
+        </w:rPr>
+        <w:lastRenderedPageBreak/>
+        <w:drawing>
+          <wp:inline distT="0" distB="0" distL="0" distR="0" wp14:anchorId="0461A9AF" wp14:editId="3CCF24C9">
+            <wp:extent cx="5943600" cy="2671445"/>
+            <wp:effectExtent l="0" t="0" r="0" b="0"/>
+            <wp:docPr id="13" name="Picture 13"/>
+            <wp:cNvGraphicFramePr>
+              <a:graphicFrameLocks xmlns:a="http://schemas.openxmlformats.org/drawingml/2006/main" noChangeAspect="1"/>
+            </wp:cNvGraphicFramePr>
+            <a:graphic xmlns:a="http://schemas.openxmlformats.org/drawingml/2006/main">
+              <a:graphicData uri="http://schemas.openxmlformats.org/drawingml/2006/picture">
+                <pic:pic xmlns:pic="http://schemas.openxmlformats.org/drawingml/2006/picture">
+                  <pic:nvPicPr>
+                    <pic:cNvPr id="1" name=""/>
+                    <pic:cNvPicPr/>
+                  </pic:nvPicPr>
+                  <pic:blipFill>
+                    <a:blip r:embed="rId15"/>
+                    <a:stretch>
+                      <a:fillRect/>
+                    </a:stretch>
+                  </pic:blipFill>
+                  <pic:spPr>
+                    <a:xfrm>
+                      <a:off x="0" y="0"/>
                       <a:ext cx="5943600" cy="2671445"/>
                     </a:xfrm>
                     <a:prstGeom prst="rect">
@@ -1614,7 +1606,6 @@
         <w:rPr>
           <w:noProof/>
         </w:rPr>
-        <w:lastRenderedPageBreak/>
         <w:t xml:space="preserve">     If Fail somwhere, it would show the BIN Code error Information:-</w:t>
       </w:r>
       <w:r>
@@ -1637,7 +1628,7 @@
                     <pic:cNvPicPr/>
                   </pic:nvPicPr>
                   <pic:blipFill>
-                    <a:blip r:embed="rId15"/>
+                    <a:blip r:embed="rId16"/>
                     <a:stretch>
                       <a:fillRect/>
                     </a:stretch>
@@ -2260,7 +2251,7 @@
       </w:pPr>
     </w:pPrDefault>
   </w:docDefaults>
-  <w:latentStyles w:defLockedState="0" w:defUIPriority="99" w:defSemiHidden="0" w:defUnhideWhenUsed="0" w:defQFormat="0" w:count="377">
+  <w:latentStyles w:defLockedState="0" w:defUIPriority="99" w:defSemiHidden="0" w:defUnhideWhenUsed="0" w:defQFormat="0" w:count="376">
     <w:lsdException w:name="Normal" w:uiPriority="0" w:qFormat="1"/>
     <w:lsdException w:name="heading 1" w:uiPriority="9" w:qFormat="1"/>
     <w:lsdException w:name="heading 2" w:semiHidden="1" w:uiPriority="9" w:unhideWhenUsed="1" w:qFormat="1"/>
@@ -2366,6 +2357,7 @@
     <w:lsdException w:name="HTML Sample" w:semiHidden="1" w:unhideWhenUsed="1"/>
     <w:lsdException w:name="HTML Typewriter" w:semiHidden="1" w:unhideWhenUsed="1"/>
     <w:lsdException w:name="HTML Variable" w:semiHidden="1" w:unhideWhenUsed="1"/>
+    <w:lsdException w:name="Normal Table" w:semiHidden="1" w:unhideWhenUsed="1"/>
     <w:lsdException w:name="annotation subject" w:semiHidden="1" w:unhideWhenUsed="1"/>
     <w:lsdException w:name="No List" w:semiHidden="1" w:unhideWhenUsed="1"/>
     <w:lsdException w:name="Outline List 1" w:semiHidden="1" w:unhideWhenUsed="1"/>
@@ -2411,9 +2403,11 @@
     <w:lsdException w:name="Table Subtle 1" w:semiHidden="1" w:unhideWhenUsed="1"/>
     <w:lsdException w:name="Table Subtle 2" w:semiHidden="1" w:unhideWhenUsed="1"/>
     <w:lsdException w:name="Table Web 1" w:semiHidden="1" w:unhideWhenUsed="1"/>
+    <w:lsdException w:name="Table Web 2" w:semiHidden="1" w:unhideWhenUsed="1"/>
     <w:lsdException w:name="Table Web 3" w:semiHidden="1" w:unhideWhenUsed="1"/>
     <w:lsdException w:name="Balloon Text" w:semiHidden="1" w:unhideWhenUsed="1"/>
     <w:lsdException w:name="Table Grid" w:uiPriority="39"/>
+    <w:lsdException w:name="Table Theme" w:semiHidden="1" w:unhideWhenUsed="1"/>
     <w:lsdException w:name="Placeholder Text" w:semiHidden="1"/>
     <w:lsdException w:name="No Spacing" w:uiPriority="1" w:qFormat="1"/>
     <w:lsdException w:name="Light Shading" w:uiPriority="60"/>
@@ -2634,7 +2628,6 @@
     <w:lsdException w:name="Hashtag" w:semiHidden="1" w:unhideWhenUsed="1"/>
     <w:lsdException w:name="Unresolved Mention" w:semiHidden="1" w:unhideWhenUsed="1"/>
     <w:lsdException w:name="Smart Link" w:semiHidden="1" w:unhideWhenUsed="1"/>
-    <w:lsdException w:name="Smart Link Error" w:semiHidden="1" w:unhideWhenUsed="1"/>
   </w:latentStyles>
   <w:style w:type="paragraph" w:default="1" w:styleId="Normal">
     <w:name w:val="Normal"/>

</xml_diff>

<commit_message>
Git Checkin After Releasing: 6/11/2020 NP Rev 1.10 Changes in this release are:- 1.     Update test station 4 Window GUI Known Limitation: 1. SW rev no. saved as "1.1" instead of "1.10" incorrectly.
</commit_message>
<xml_diff>
--- a/SLK_MT_TestFlow_with_RT5812.docx
+++ b/SLK_MT_TestFlow_with_RT5812.docx
@@ -973,8 +973,6 @@
       <w:r>
         <w:t>, no need for Test Station #5</w:t>
       </w:r>
-      <w:bookmarkStart w:id="0" w:name="_GoBack"/>
-      <w:bookmarkEnd w:id="0"/>
       <w:r>
         <w:t>)</w:t>
       </w:r>
@@ -995,10 +993,10 @@
           <w:noProof/>
         </w:rPr>
         <w:drawing>
-          <wp:inline distT="0" distB="0" distL="0" distR="0" wp14:anchorId="4514D875" wp14:editId="14E1139C">
-            <wp:extent cx="5366009" cy="3108960"/>
-            <wp:effectExtent l="0" t="0" r="6350" b="0"/>
-            <wp:docPr id="5" name="Picture 5"/>
+          <wp:inline distT="0" distB="0" distL="0" distR="0" wp14:anchorId="729EC1FF" wp14:editId="4D4CCC55">
+            <wp:extent cx="2575560" cy="2130568"/>
+            <wp:effectExtent l="0" t="0" r="0" b="3175"/>
+            <wp:docPr id="7" name="Picture 7"/>
             <wp:cNvGraphicFramePr>
               <a:graphicFrameLocks xmlns:a="http://schemas.openxmlformats.org/drawingml/2006/main" noChangeAspect="1"/>
             </wp:cNvGraphicFramePr>
@@ -1018,7 +1016,7 @@
                   <pic:spPr>
                     <a:xfrm>
                       <a:off x="0" y="0"/>
-                      <a:ext cx="5378988" cy="3116480"/>
+                      <a:ext cx="2586919" cy="2139965"/>
                     </a:xfrm>
                     <a:prstGeom prst="rect">
                       <a:avLst/>
@@ -1042,115 +1040,15 @@
         <w:pStyle w:val="ListParagraph"/>
         <w:ind w:left="360"/>
       </w:pPr>
-    </w:p>
-    <w:p>
-      <w:pPr>
-        <w:pStyle w:val="ListParagraph"/>
-        <w:ind w:left="360"/>
-      </w:pPr>
-    </w:p>
-    <w:p>
-      <w:pPr>
-        <w:pStyle w:val="ListParagraph"/>
-        <w:ind w:left="360"/>
-      </w:pPr>
-    </w:p>
-    <w:p>
-      <w:pPr>
-        <w:pStyle w:val="ListParagraph"/>
-        <w:ind w:left="360"/>
-      </w:pPr>
-    </w:p>
-    <w:p>
-      <w:pPr>
-        <w:pStyle w:val="ListParagraph"/>
-        <w:ind w:left="360"/>
-      </w:pPr>
-    </w:p>
-    <w:p>
-      <w:pPr>
-        <w:pStyle w:val="ListParagraph"/>
-        <w:ind w:left="360"/>
-      </w:pPr>
-    </w:p>
-    <w:p>
-      <w:pPr>
-        <w:pStyle w:val="ListParagraph"/>
-        <w:ind w:left="360"/>
-      </w:pPr>
-    </w:p>
-    <w:p>
-      <w:pPr>
-        <w:pStyle w:val="ListParagraph"/>
-        <w:ind w:left="360"/>
-      </w:pPr>
-    </w:p>
-    <w:p>
-      <w:pPr>
-        <w:pStyle w:val="ListParagraph"/>
-        <w:ind w:left="360"/>
-      </w:pPr>
-    </w:p>
-    <w:p>
-      <w:pPr>
-        <w:pStyle w:val="ListParagraph"/>
-        <w:ind w:left="360"/>
-      </w:pPr>
-    </w:p>
-    <w:p>
-      <w:pPr>
-        <w:pStyle w:val="ListParagraph"/>
-        <w:ind w:left="360"/>
-      </w:pPr>
-    </w:p>
-    <w:p>
-      <w:pPr>
-        <w:pStyle w:val="ListParagraph"/>
-        <w:ind w:left="360"/>
-      </w:pPr>
-    </w:p>
-    <w:p>
-      <w:pPr>
-        <w:pStyle w:val="ListParagraph"/>
-        <w:ind w:left="360"/>
-      </w:pPr>
-      <w:r>
-        <w:lastRenderedPageBreak/>
-        <w:t>Then it will pop up the fingerprint image</w:t>
-      </w:r>
-      <w:r>
-        <w:t xml:space="preserve"> BMP file</w:t>
-      </w:r>
-      <w:r>
-        <w:t xml:space="preserve"> captured in the</w:t>
-      </w:r>
-      <w:r>
-        <w:t xml:space="preserve"> log</w:t>
-      </w:r>
-      <w:r>
-        <w:t xml:space="preserve"> folder and after verifying if it is ok, press Y to accept.</w:t>
-      </w:r>
-    </w:p>
-    <w:p>
-      <w:pPr>
-        <w:pStyle w:val="ListParagraph"/>
-        <w:ind w:left="360"/>
-      </w:pPr>
-    </w:p>
-    <w:p>
-      <w:pPr>
-        <w:pStyle w:val="ListParagraph"/>
-        <w:ind w:left="360"/>
-      </w:pPr>
       <w:r>
         <w:rPr>
           <w:noProof/>
         </w:rPr>
         <w:drawing>
-          <wp:inline distT="0" distB="0" distL="0" distR="0" wp14:anchorId="64A202B0" wp14:editId="364E1831">
-            <wp:extent cx="3419475" cy="1714500"/>
-            <wp:effectExtent l="0" t="0" r="9525" b="0"/>
-            <wp:docPr id="9" name="Picture 9"/>
+          <wp:inline distT="0" distB="0" distL="0" distR="0" wp14:anchorId="54DD979A" wp14:editId="17C3ACC4">
+            <wp:extent cx="4878289" cy="2826385"/>
+            <wp:effectExtent l="0" t="0" r="0" b="0"/>
+            <wp:docPr id="10" name="Picture 10"/>
             <wp:cNvGraphicFramePr>
               <a:graphicFrameLocks xmlns:a="http://schemas.openxmlformats.org/drawingml/2006/main" noChangeAspect="1"/>
             </wp:cNvGraphicFramePr>
@@ -1170,7 +1068,7 @@
                   <pic:spPr>
                     <a:xfrm>
                       <a:off x="0" y="0"/>
-                      <a:ext cx="3419475" cy="1714500"/>
+                      <a:ext cx="4886641" cy="2831224"/>
                     </a:xfrm>
                     <a:prstGeom prst="rect">
                       <a:avLst/>
@@ -1199,43 +1097,92 @@
       <w:pPr>
         <w:pStyle w:val="ListParagraph"/>
         <w:ind w:left="360"/>
+      </w:pPr>
+    </w:p>
+    <w:p>
+      <w:pPr>
+        <w:pStyle w:val="ListParagraph"/>
+        <w:ind w:left="360"/>
+      </w:pPr>
+      <w:r>
+        <w:t>Then it will pop up the fingerprint image</w:t>
+      </w:r>
+      <w:r>
+        <w:t xml:space="preserve"> BMP file</w:t>
+      </w:r>
+      <w:r>
+        <w:t xml:space="preserve"> captured in the</w:t>
+      </w:r>
+      <w:r>
+        <w:t xml:space="preserve"> log</w:t>
+      </w:r>
+      <w:r>
+        <w:t xml:space="preserve"> folder </w:t>
+      </w:r>
+    </w:p>
+    <w:p>
+      <w:r>
         <w:rPr>
           <w:noProof/>
         </w:rPr>
-      </w:pPr>
+        <w:t xml:space="preserve">    </w:t>
+      </w:r>
       <w:r>
         <w:rPr>
           <w:noProof/>
         </w:rPr>
-        <w:t>If not OK, adjust the fake finger placement and press N to retake another image.</w:t>
+        <w:t xml:space="preserve">    </w:t>
+      </w:r>
+      <w:r>
+        <w:rPr>
+          <w:noProof/>
+        </w:rPr>
+        <w:t>and test continues</w:t>
+      </w:r>
+      <w:bookmarkStart w:id="0" w:name="_GoBack"/>
+      <w:bookmarkEnd w:id="0"/>
+      <w:r>
+        <w:rPr>
+          <w:noProof/>
+        </w:rPr>
+        <w:t xml:space="preserve"> running in the background.  No need to press “Continue” button anymore.</w:t>
+      </w:r>
+    </w:p>
+    <w:p>
+      <w:pPr>
+        <w:pStyle w:val="ListParagraph"/>
+        <w:numPr>
+          <w:ilvl w:val="0"/>
+          <w:numId w:val="4"/>
+        </w:numPr>
+      </w:pPr>
+      <w:r>
+        <w:t>Get Target Images and calculate image related values</w:t>
+      </w:r>
+      <w:r>
+        <w:t xml:space="preserve"> (for Test Station #4)</w:t>
       </w:r>
     </w:p>
     <w:p>
       <w:pPr>
         <w:pStyle w:val="ListParagraph"/>
         <w:ind w:left="360"/>
+      </w:pPr>
+    </w:p>
+    <w:p>
+      <w:pPr>
+        <w:pStyle w:val="ListParagraph"/>
+        <w:ind w:left="360"/>
+      </w:pPr>
+      <w:r>
         <w:rPr>
           <w:noProof/>
         </w:rPr>
-      </w:pPr>
-    </w:p>
-    <w:p>
-      <w:pPr>
-        <w:pStyle w:val="ListParagraph"/>
-        <w:ind w:left="360"/>
-        <w:rPr>
-          <w:noProof/>
-        </w:rPr>
-      </w:pPr>
-      <w:r>
-        <w:rPr>
-          <w:noProof/>
-        </w:rPr>
         <w:drawing>
-          <wp:inline distT="0" distB="0" distL="0" distR="0" wp14:anchorId="01EBE956" wp14:editId="4ED2996C">
-            <wp:extent cx="4945145" cy="2865120"/>
-            <wp:effectExtent l="0" t="0" r="8255" b="0"/>
-            <wp:docPr id="14" name="Picture 14"/>
+          <wp:inline distT="0" distB="0" distL="0" distR="0" wp14:anchorId="6ED170F4" wp14:editId="10416263">
+            <wp:extent cx="5943600" cy="2679065"/>
+            <wp:effectExtent l="0" t="0" r="0" b="6985"/>
+            <wp:docPr id="11" name="Picture 11"/>
             <wp:cNvGraphicFramePr>
               <a:graphicFrameLocks xmlns:a="http://schemas.openxmlformats.org/drawingml/2006/main" noChangeAspect="1"/>
             </wp:cNvGraphicFramePr>
@@ -1255,7 +1202,7 @@
                   <pic:spPr>
                     <a:xfrm>
                       <a:off x="0" y="0"/>
-                      <a:ext cx="4958499" cy="2872857"/>
+                      <a:ext cx="5943600" cy="2679065"/>
                     </a:xfrm>
                     <a:prstGeom prst="rect">
                       <a:avLst/>
@@ -1277,28 +1224,50 @@
     <w:p>
       <w:pPr>
         <w:pStyle w:val="ListParagraph"/>
+        <w:numPr>
+          <w:ilvl w:val="0"/>
+          <w:numId w:val="4"/>
+        </w:numPr>
+      </w:pPr>
+      <w:r>
+        <w:t>Write OTP (Only when OTP_Write is enabled and All Test Passed</w:t>
+      </w:r>
+      <w:r>
+        <w:t xml:space="preserve"> for Test Station #4 only</w:t>
+      </w:r>
+      <w:r>
+        <w:t>)</w:t>
+      </w:r>
+    </w:p>
+    <w:p>
+      <w:pPr>
+        <w:pStyle w:val="ListParagraph"/>
         <w:ind w:left="360"/>
       </w:pPr>
       <w:r>
-        <w:t>Repeat steps above till getting good image and press Y to accept the image.</w:t>
-      </w:r>
-    </w:p>
-    <w:p>
+        <w:t>If the module is already OTP-ed, it will show like:-</w:t>
+      </w:r>
+    </w:p>
+    <w:p>
+      <w:pPr>
+        <w:pStyle w:val="ListParagraph"/>
+        <w:ind w:left="360"/>
+      </w:pPr>
+    </w:p>
+    <w:p>
+      <w:pPr>
+        <w:pStyle w:val="ListParagraph"/>
+        <w:ind w:left="360"/>
+      </w:pPr>
       <w:r>
         <w:rPr>
           <w:noProof/>
         </w:rPr>
-        <w:t xml:space="preserve">    </w:t>
-      </w:r>
-      <w:r>
-        <w:rPr>
-          <w:noProof/>
-        </w:rPr>
         <w:drawing>
-          <wp:inline distT="0" distB="0" distL="0" distR="0" wp14:anchorId="60A1F9F0" wp14:editId="40FE4461">
-            <wp:extent cx="3419475" cy="1714500"/>
-            <wp:effectExtent l="0" t="0" r="9525" b="0"/>
-            <wp:docPr id="6" name="Picture 6"/>
+          <wp:inline distT="0" distB="0" distL="0" distR="0" wp14:anchorId="434818AC" wp14:editId="47BE2992">
+            <wp:extent cx="5943600" cy="453390"/>
+            <wp:effectExtent l="0" t="0" r="0" b="3810"/>
+            <wp:docPr id="12" name="Picture 12"/>
             <wp:cNvGraphicFramePr>
               <a:graphicFrameLocks xmlns:a="http://schemas.openxmlformats.org/drawingml/2006/main" noChangeAspect="1"/>
             </wp:cNvGraphicFramePr>
@@ -1318,7 +1287,7 @@
                   <pic:spPr>
                     <a:xfrm>
                       <a:off x="0" y="0"/>
-                      <a:ext cx="3419475" cy="1714500"/>
+                      <a:ext cx="5943600" cy="453390"/>
                     </a:xfrm>
                     <a:prstGeom prst="rect">
                       <a:avLst/>
@@ -1334,39 +1303,87 @@
     <w:p>
       <w:pPr>
         <w:pStyle w:val="ListParagraph"/>
+        <w:ind w:left="360"/>
+      </w:pPr>
+    </w:p>
+    <w:p>
+      <w:pPr>
+        <w:pStyle w:val="ListParagraph"/>
         <w:numPr>
           <w:ilvl w:val="0"/>
           <w:numId w:val="4"/>
         </w:numPr>
       </w:pPr>
       <w:r>
+        <w:t>Power off DUT</w:t>
+      </w:r>
+    </w:p>
+    <w:p>
+      <w:pPr>
+        <w:pStyle w:val="ListParagraph"/>
+        <w:numPr>
+          <w:ilvl w:val="0"/>
+          <w:numId w:val="4"/>
+        </w:numPr>
+      </w:pPr>
+      <w:r>
+        <w:t>Return PassFail information for this run so user has access to it</w:t>
+      </w:r>
+    </w:p>
+    <w:p>
+      <w:pPr>
+        <w:pStyle w:val="ListParagraph"/>
+        <w:numPr>
+          <w:ilvl w:val="0"/>
+          <w:numId w:val="4"/>
+        </w:numPr>
+      </w:pPr>
+      <w:r>
+        <w:t>Display result in command line</w:t>
+      </w:r>
+    </w:p>
+    <w:p>
+      <w:pPr>
+        <w:pStyle w:val="ListParagraph"/>
+        <w:numPr>
+          <w:ilvl w:val="0"/>
+          <w:numId w:val="4"/>
+        </w:numPr>
+      </w:pPr>
+      <w:r>
+        <w:t>Write this run’s information to log file</w:t>
+      </w:r>
+    </w:p>
+    <w:p>
+      <w:pPr>
+        <w:pStyle w:val="ListParagraph"/>
+        <w:ind w:left="360"/>
+      </w:pPr>
+    </w:p>
+    <w:p>
+      <w:pPr>
+        <w:pStyle w:val="ListParagraph"/>
+        <w:ind w:left="360"/>
+      </w:pPr>
+      <w:r>
+        <w:t>If Pass OK, it would show:-</w:t>
+      </w:r>
+    </w:p>
+    <w:p>
+      <w:pPr>
+        <w:pStyle w:val="ListParagraph"/>
+        <w:ind w:left="360"/>
+      </w:pPr>
+      <w:r>
+        <w:rPr>
+          <w:noProof/>
+        </w:rPr>
         <w:lastRenderedPageBreak/>
-        <w:t>Get Target Images and calculate image related values</w:t>
-      </w:r>
-      <w:r>
-        <w:t xml:space="preserve"> (for Test Station #4)</w:t>
-      </w:r>
-    </w:p>
-    <w:p>
-      <w:pPr>
-        <w:pStyle w:val="ListParagraph"/>
-        <w:ind w:left="360"/>
-      </w:pPr>
-    </w:p>
-    <w:p>
-      <w:pPr>
-        <w:pStyle w:val="ListParagraph"/>
-        <w:ind w:left="360"/>
-      </w:pPr>
-      <w:r>
-        <w:rPr>
-          <w:noProof/>
-        </w:rPr>
         <w:drawing>
-          <wp:inline distT="0" distB="0" distL="0" distR="0" wp14:anchorId="6ED170F4" wp14:editId="10416263">
-            <wp:extent cx="5943600" cy="2679065"/>
-            <wp:effectExtent l="0" t="0" r="0" b="6985"/>
-            <wp:docPr id="11" name="Picture 11"/>
+          <wp:inline distT="0" distB="0" distL="0" distR="0" wp14:anchorId="0461A9AF" wp14:editId="3CCF24C9">
+            <wp:extent cx="5943600" cy="2671445"/>
+            <wp:effectExtent l="0" t="0" r="0" b="0"/>
+            <wp:docPr id="13" name="Picture 13"/>
             <wp:cNvGraphicFramePr>
               <a:graphicFrameLocks xmlns:a="http://schemas.openxmlformats.org/drawingml/2006/main" noChangeAspect="1"/>
             </wp:cNvGraphicFramePr>
@@ -1386,207 +1403,6 @@
                   <pic:spPr>
                     <a:xfrm>
                       <a:off x="0" y="0"/>
-                      <a:ext cx="5943600" cy="2679065"/>
-                    </a:xfrm>
-                    <a:prstGeom prst="rect">
-                      <a:avLst/>
-                    </a:prstGeom>
-                  </pic:spPr>
-                </pic:pic>
-              </a:graphicData>
-            </a:graphic>
-          </wp:inline>
-        </w:drawing>
-      </w:r>
-    </w:p>
-    <w:p>
-      <w:pPr>
-        <w:pStyle w:val="ListParagraph"/>
-        <w:ind w:left="360"/>
-      </w:pPr>
-    </w:p>
-    <w:p>
-      <w:pPr>
-        <w:pStyle w:val="ListParagraph"/>
-        <w:numPr>
-          <w:ilvl w:val="0"/>
-          <w:numId w:val="4"/>
-        </w:numPr>
-      </w:pPr>
-      <w:r>
-        <w:t>Write OTP (Only when OTP_Write is enabled and All Test Passed</w:t>
-      </w:r>
-      <w:r>
-        <w:t xml:space="preserve"> for Test Station #4 only</w:t>
-      </w:r>
-      <w:r>
-        <w:t>)</w:t>
-      </w:r>
-    </w:p>
-    <w:p>
-      <w:pPr>
-        <w:pStyle w:val="ListParagraph"/>
-        <w:ind w:left="360"/>
-      </w:pPr>
-      <w:r>
-        <w:t>If the module is already OTP-ed, it will show like:-</w:t>
-      </w:r>
-    </w:p>
-    <w:p>
-      <w:pPr>
-        <w:pStyle w:val="ListParagraph"/>
-        <w:ind w:left="360"/>
-      </w:pPr>
-    </w:p>
-    <w:p>
-      <w:pPr>
-        <w:pStyle w:val="ListParagraph"/>
-        <w:ind w:left="360"/>
-      </w:pPr>
-      <w:r>
-        <w:rPr>
-          <w:noProof/>
-        </w:rPr>
-        <w:drawing>
-          <wp:inline distT="0" distB="0" distL="0" distR="0" wp14:anchorId="434818AC" wp14:editId="47BE2992">
-            <wp:extent cx="5943600" cy="453390"/>
-            <wp:effectExtent l="0" t="0" r="0" b="3810"/>
-            <wp:docPr id="12" name="Picture 12"/>
-            <wp:cNvGraphicFramePr>
-              <a:graphicFrameLocks xmlns:a="http://schemas.openxmlformats.org/drawingml/2006/main" noChangeAspect="1"/>
-            </wp:cNvGraphicFramePr>
-            <a:graphic xmlns:a="http://schemas.openxmlformats.org/drawingml/2006/main">
-              <a:graphicData uri="http://schemas.openxmlformats.org/drawingml/2006/picture">
-                <pic:pic xmlns:pic="http://schemas.openxmlformats.org/drawingml/2006/picture">
-                  <pic:nvPicPr>
-                    <pic:cNvPr id="1" name=""/>
-                    <pic:cNvPicPr/>
-                  </pic:nvPicPr>
-                  <pic:blipFill>
-                    <a:blip r:embed="rId14"/>
-                    <a:stretch>
-                      <a:fillRect/>
-                    </a:stretch>
-                  </pic:blipFill>
-                  <pic:spPr>
-                    <a:xfrm>
-                      <a:off x="0" y="0"/>
-                      <a:ext cx="5943600" cy="453390"/>
-                    </a:xfrm>
-                    <a:prstGeom prst="rect">
-                      <a:avLst/>
-                    </a:prstGeom>
-                  </pic:spPr>
-                </pic:pic>
-              </a:graphicData>
-            </a:graphic>
-          </wp:inline>
-        </w:drawing>
-      </w:r>
-    </w:p>
-    <w:p>
-      <w:pPr>
-        <w:pStyle w:val="ListParagraph"/>
-        <w:ind w:left="360"/>
-      </w:pPr>
-    </w:p>
-    <w:p>
-      <w:pPr>
-        <w:pStyle w:val="ListParagraph"/>
-        <w:numPr>
-          <w:ilvl w:val="0"/>
-          <w:numId w:val="4"/>
-        </w:numPr>
-      </w:pPr>
-      <w:r>
-        <w:t>Power off DUT</w:t>
-      </w:r>
-    </w:p>
-    <w:p>
-      <w:pPr>
-        <w:pStyle w:val="ListParagraph"/>
-        <w:numPr>
-          <w:ilvl w:val="0"/>
-          <w:numId w:val="4"/>
-        </w:numPr>
-      </w:pPr>
-      <w:r>
-        <w:t>Return PassFail information for this run so user has access to it</w:t>
-      </w:r>
-    </w:p>
-    <w:p>
-      <w:pPr>
-        <w:pStyle w:val="ListParagraph"/>
-        <w:numPr>
-          <w:ilvl w:val="0"/>
-          <w:numId w:val="4"/>
-        </w:numPr>
-      </w:pPr>
-      <w:r>
-        <w:t>Display result in command line</w:t>
-      </w:r>
-    </w:p>
-    <w:p>
-      <w:pPr>
-        <w:pStyle w:val="ListParagraph"/>
-        <w:numPr>
-          <w:ilvl w:val="0"/>
-          <w:numId w:val="4"/>
-        </w:numPr>
-      </w:pPr>
-      <w:r>
-        <w:t>Write this run’s information to log file</w:t>
-      </w:r>
-    </w:p>
-    <w:p>
-      <w:pPr>
-        <w:pStyle w:val="ListParagraph"/>
-        <w:ind w:left="360"/>
-      </w:pPr>
-    </w:p>
-    <w:p>
-      <w:pPr>
-        <w:pStyle w:val="ListParagraph"/>
-        <w:ind w:left="360"/>
-      </w:pPr>
-      <w:r>
-        <w:t>If Pass OK, it would show:-</w:t>
-      </w:r>
-    </w:p>
-    <w:p>
-      <w:pPr>
-        <w:pStyle w:val="ListParagraph"/>
-        <w:ind w:left="360"/>
-      </w:pPr>
-      <w:r>
-        <w:rPr>
-          <w:noProof/>
-        </w:rPr>
-        <w:lastRenderedPageBreak/>
-        <w:drawing>
-          <wp:inline distT="0" distB="0" distL="0" distR="0" wp14:anchorId="0461A9AF" wp14:editId="3CCF24C9">
-            <wp:extent cx="5943600" cy="2671445"/>
-            <wp:effectExtent l="0" t="0" r="0" b="0"/>
-            <wp:docPr id="13" name="Picture 13"/>
-            <wp:cNvGraphicFramePr>
-              <a:graphicFrameLocks xmlns:a="http://schemas.openxmlformats.org/drawingml/2006/main" noChangeAspect="1"/>
-            </wp:cNvGraphicFramePr>
-            <a:graphic xmlns:a="http://schemas.openxmlformats.org/drawingml/2006/main">
-              <a:graphicData uri="http://schemas.openxmlformats.org/drawingml/2006/picture">
-                <pic:pic xmlns:pic="http://schemas.openxmlformats.org/drawingml/2006/picture">
-                  <pic:nvPicPr>
-                    <pic:cNvPr id="1" name=""/>
-                    <pic:cNvPicPr/>
-                  </pic:nvPicPr>
-                  <pic:blipFill>
-                    <a:blip r:embed="rId15"/>
-                    <a:stretch>
-                      <a:fillRect/>
-                    </a:stretch>
-                  </pic:blipFill>
-                  <pic:spPr>
-                    <a:xfrm>
-                      <a:off x="0" y="0"/>
                       <a:ext cx="5943600" cy="2671445"/>
                     </a:xfrm>
                     <a:prstGeom prst="rect">
@@ -1628,7 +1444,7 @@
                     <pic:cNvPicPr/>
                   </pic:nvPicPr>
                   <pic:blipFill>
-                    <a:blip r:embed="rId16"/>
+                    <a:blip r:embed="rId14"/>
                     <a:stretch>
                       <a:fillRect/>
                     </a:stretch>

</xml_diff>

<commit_message>
6/29/2020 NP Rev 1.15 Changes in this release are:- 1.     Add Air Image Display for test station 2
</commit_message>
<xml_diff>
--- a/SLK_MT_TestFlow_with_RT5812.docx
+++ b/SLK_MT_TestFlow_with_RT5812.docx
@@ -1121,10 +1121,15 @@
       </w:r>
     </w:p>
     <w:p>
-      <w:r>
+      <w:pPr>
         <w:rPr>
           <w:noProof/>
         </w:rPr>
+      </w:pPr>
+      <w:r>
+        <w:rPr>
+          <w:noProof/>
+        </w:rPr>
         <w:t xml:space="preserve">    </w:t>
       </w:r>
       <w:r>
@@ -1139,13 +1144,40 @@
         </w:rPr>
         <w:t>and test continues</w:t>
       </w:r>
+      <w:r>
+        <w:rPr>
+          <w:noProof/>
+        </w:rPr>
+        <w:t xml:space="preserve"> running in the background.  No need to press “Continue” button anymore.</w:t>
+      </w:r>
+    </w:p>
+    <w:p>
+      <w:pPr>
+        <w:rPr>
+          <w:b/>
+          <w:bCs/>
+          <w:noProof/>
+          <w:u w:val="single"/>
+        </w:rPr>
+      </w:pPr>
       <w:bookmarkStart w:id="0" w:name="_GoBack"/>
       <w:bookmarkEnd w:id="0"/>
       <w:r>
         <w:rPr>
+          <w:b/>
+          <w:bCs/>
           <w:noProof/>
-        </w:rPr>
-        <w:t xml:space="preserve"> running in the background.  No need to press “Continue” button anymore.</w:t>
+          <w:u w:val="single"/>
+        </w:rPr>
+        <w:t>Note:</w:t>
+      </w:r>
+    </w:p>
+    <w:p>
+      <w:r>
+        <w:rPr>
+          <w:noProof/>
+        </w:rPr>
+        <w:t xml:space="preserve">       For Test Station 2 Only, Air Image GUI window would pop up for viewing and it would be closed automatically at the end of the test.</w:t>
       </w:r>
     </w:p>
     <w:p>

</xml_diff>